<commit_message>
Removed times as irrelevant information.
</commit_message>
<xml_diff>
--- a/PaperPrototype/M1 Observations Sheet - Login, Setup, Dashboard Paper Prototype.docx
+++ b/PaperPrototype/M1 Observations Sheet - Login, Setup, Dashboard Paper Prototype.docx
@@ -114,8 +114,10 @@
           <w:rFonts w:asciiTheme="minorHAnsi" w:hAnsiTheme="minorHAnsi" w:cs="Times New Roman"/>
           <w:i/>
         </w:rPr>
-        <w:t>M1</w:t>
+        <w:t>M2</w:t>
       </w:r>
+      <w:bookmarkStart w:id="1" w:name="_GoBack"/>
+      <w:bookmarkEnd w:id="1"/>
       <w:r>
         <w:rPr>
           <w:rFonts w:asciiTheme="minorHAnsi" w:hAnsiTheme="minorHAnsi" w:cs="Times New Roman"/>
@@ -142,35 +144,7 @@
           <w:rFonts w:asciiTheme="minorHAnsi" w:hAnsiTheme="minorHAnsi" w:cs="Times New Roman"/>
           <w:b/>
         </w:rPr>
-        <w:t xml:space="preserve">     </w:t>
-      </w:r>
-      <w:r>
-        <w:rPr>
-          <w:rFonts w:asciiTheme="minorHAnsi" w:hAnsiTheme="minorHAnsi" w:cs="Times New Roman"/>
-          <w:b/>
-        </w:rPr>
-        <w:t xml:space="preserve"> Time:     </w:t>
-      </w:r>
-      <w:r>
-        <w:rPr>
-          <w:rFonts w:asciiTheme="minorHAnsi" w:hAnsiTheme="minorHAnsi" w:cs="Times New Roman"/>
-          <w:i/>
-        </w:rPr>
-        <w:t>4:0</w:t>
-      </w:r>
-      <w:r>
-        <w:rPr>
-          <w:rFonts w:asciiTheme="minorHAnsi" w:hAnsiTheme="minorHAnsi" w:cs="Times New Roman"/>
-          <w:i/>
-        </w:rPr>
-        <w:t>0pm</w:t>
-      </w:r>
-      <w:r>
-        <w:rPr>
-          <w:rFonts w:asciiTheme="minorHAnsi" w:hAnsiTheme="minorHAnsi" w:cs="Times New Roman"/>
-          <w:b/>
-        </w:rPr>
-        <w:t xml:space="preserve">      Observer:  </w:t>
+        <w:t xml:space="preserve">    Observer:  </w:t>
       </w:r>
       <w:r>
         <w:rPr>
@@ -213,8 +187,6 @@
         </w:rPr>
         <w:t xml:space="preserve">is </w:t>
       </w:r>
-      <w:bookmarkStart w:id="1" w:name="_GoBack"/>
-      <w:bookmarkEnd w:id="1"/>
       <w:r>
         <w:rPr>
           <w:rFonts w:asciiTheme="minorHAnsi" w:hAnsiTheme="minorHAnsi" w:cs="Times New Roman"/>
@@ -305,8 +277,17 @@
                 <w:rFonts w:asciiTheme="minorHAnsi" w:hAnsiTheme="minorHAnsi" w:cs="Times New Roman"/>
                 <w:b/>
               </w:rPr>
-              <w:t>Summary of Participant’s Verbalisation</w:t>
-            </w:r>
+              <w:t xml:space="preserve">Summary of Participant’s </w:t>
+            </w:r>
+            <w:proofErr w:type="spellStart"/>
+            <w:r>
+              <w:rPr>
+                <w:rFonts w:asciiTheme="minorHAnsi" w:hAnsiTheme="minorHAnsi" w:cs="Times New Roman"/>
+                <w:b/>
+              </w:rPr>
+              <w:t>Verbalisation</w:t>
+            </w:r>
+            <w:proofErr w:type="spellEnd"/>
           </w:p>
         </w:tc>
         <w:tc>
@@ -401,7 +382,23 @@
                 <w:rFonts w:asciiTheme="minorHAnsi" w:hAnsiTheme="minorHAnsi" w:cs="Times New Roman"/>
                 <w:i/>
               </w:rPr>
-              <w:t xml:space="preserve"> and were able to login</w:t>
+              <w:t xml:space="preserve"> and </w:t>
+            </w:r>
+            <w:proofErr w:type="gramStart"/>
+            <w:r>
+              <w:rPr>
+                <w:rFonts w:asciiTheme="minorHAnsi" w:hAnsiTheme="minorHAnsi" w:cs="Times New Roman"/>
+                <w:i/>
+              </w:rPr>
+              <w:t>were able to</w:t>
+            </w:r>
+            <w:proofErr w:type="gramEnd"/>
+            <w:r>
+              <w:rPr>
+                <w:rFonts w:asciiTheme="minorHAnsi" w:hAnsiTheme="minorHAnsi" w:cs="Times New Roman"/>
+                <w:i/>
+              </w:rPr>
+              <w:t xml:space="preserve"> login</w:t>
             </w:r>
             <w:r>
               <w:rPr>
@@ -475,8 +472,17 @@
                 <w:rFonts w:asciiTheme="minorHAnsi" w:hAnsiTheme="minorHAnsi" w:cs="Times New Roman"/>
                 <w:i/>
               </w:rPr>
-              <w:t>Responded well to the use of colours</w:t>
-            </w:r>
+              <w:t xml:space="preserve">Responded well to the use of </w:t>
+            </w:r>
+            <w:proofErr w:type="spellStart"/>
+            <w:r>
+              <w:rPr>
+                <w:rFonts w:asciiTheme="minorHAnsi" w:hAnsiTheme="minorHAnsi" w:cs="Times New Roman"/>
+                <w:i/>
+              </w:rPr>
+              <w:t>colours</w:t>
+            </w:r>
+            <w:proofErr w:type="spellEnd"/>
           </w:p>
           <w:p>
             <w:pPr>
@@ -579,12 +585,21 @@
                 <w:i/>
               </w:rPr>
             </w:pPr>
-            <w:r>
-              <w:rPr>
-                <w:rFonts w:asciiTheme="minorHAnsi" w:hAnsiTheme="minorHAnsi" w:cs="Times New Roman"/>
-                <w:i/>
-              </w:rPr>
-              <w:t>Were able to locate the “virtual classroom” immediately from the dashboard.</w:t>
+            <w:proofErr w:type="gramStart"/>
+            <w:r>
+              <w:rPr>
+                <w:rFonts w:asciiTheme="minorHAnsi" w:hAnsiTheme="minorHAnsi" w:cs="Times New Roman"/>
+                <w:i/>
+              </w:rPr>
+              <w:t>Were able to</w:t>
+            </w:r>
+            <w:proofErr w:type="gramEnd"/>
+            <w:r>
+              <w:rPr>
+                <w:rFonts w:asciiTheme="minorHAnsi" w:hAnsiTheme="minorHAnsi" w:cs="Times New Roman"/>
+                <w:i/>
+              </w:rPr>
+              <w:t xml:space="preserve"> locate the “virtual classroom” immediately from the dashboard.</w:t>
             </w:r>
           </w:p>
           <w:p>
@@ -744,7 +759,23 @@
                 <w:rFonts w:asciiTheme="minorHAnsi" w:hAnsiTheme="minorHAnsi" w:cs="Times New Roman"/>
                 <w:i/>
               </w:rPr>
-              <w:t>(On a website with “hover” effects it’ll be more easy for the user to pickup they are “clickable” elements)</w:t>
+              <w:t xml:space="preserve">(On a website with “hover” effects it’ll be </w:t>
+            </w:r>
+            <w:proofErr w:type="gramStart"/>
+            <w:r>
+              <w:rPr>
+                <w:rFonts w:asciiTheme="minorHAnsi" w:hAnsiTheme="minorHAnsi" w:cs="Times New Roman"/>
+                <w:i/>
+              </w:rPr>
+              <w:t>more easy</w:t>
+            </w:r>
+            <w:proofErr w:type="gramEnd"/>
+            <w:r>
+              <w:rPr>
+                <w:rFonts w:asciiTheme="minorHAnsi" w:hAnsiTheme="minorHAnsi" w:cs="Times New Roman"/>
+                <w:i/>
+              </w:rPr>
+              <w:t xml:space="preserve"> for the user to pickup they are “clickable” elements)</w:t>
             </w:r>
           </w:p>
         </w:tc>
@@ -799,7 +830,23 @@
                 <w:rFonts w:asciiTheme="minorHAnsi" w:hAnsiTheme="minorHAnsi" w:cs="Times New Roman"/>
                 <w:i/>
               </w:rPr>
-              <w:t xml:space="preserve">On making the class active they nearly first clicked on the “space game” which is now also green to indicate this game is in session. However they then quickly realized they mistake and clicked on the brighter green “join” button. </w:t>
+              <w:t xml:space="preserve">On making the class active they nearly first clicked on the “space game” which is now also green to indicate this game is in session. </w:t>
+            </w:r>
+            <w:proofErr w:type="gramStart"/>
+            <w:r>
+              <w:rPr>
+                <w:rFonts w:asciiTheme="minorHAnsi" w:hAnsiTheme="minorHAnsi" w:cs="Times New Roman"/>
+                <w:i/>
+              </w:rPr>
+              <w:t>However</w:t>
+            </w:r>
+            <w:proofErr w:type="gramEnd"/>
+            <w:r>
+              <w:rPr>
+                <w:rFonts w:asciiTheme="minorHAnsi" w:hAnsiTheme="minorHAnsi" w:cs="Times New Roman"/>
+                <w:i/>
+              </w:rPr>
+              <w:t xml:space="preserve"> they then quickly realized they mistake and clicked on the brighter green “join” button. </w:t>
             </w:r>
           </w:p>
           <w:p>

</xml_diff>